<commit_message>
updated to UF status
</commit_message>
<xml_diff>
--- a/Blue Boyapally Shashank Reddy Resume on 28.06.22.docx
+++ b/Blue Boyapally Shashank Reddy Resume on 28.06.22.docx
@@ -129,31 +129,43 @@
           <w:szCs w:val="20"/>
           <w:lang w:val="en-GB"/>
         </w:rPr>
-        <w:t>1-05-1008, Bhoopathi Rao Nagar, Old Alwal, Near F B Nagar, A</w:t>
-      </w:r>
-      <w:r>
-        <w:rPr>
-          <w:sz w:val="20"/>
-          <w:szCs w:val="20"/>
-          <w:lang w:val="en-GB"/>
-        </w:rPr>
-        <w:t xml:space="preserve">lwal, Medchal, </w:t>
-      </w:r>
-      <w:r>
-        <w:rPr>
-          <w:sz w:val="20"/>
-          <w:szCs w:val="20"/>
-          <w:lang w:val="en-GB"/>
-        </w:rPr>
-        <w:t>Telangana-</w:t>
-      </w:r>
-      <w:r>
-        <w:rPr>
-          <w:sz w:val="20"/>
-          <w:szCs w:val="20"/>
-          <w:lang w:val="en-GB"/>
-        </w:rPr>
-        <w:t>500010, India.</w:t>
+        <w:t>3800 SW, 34</w:t>
+      </w:r>
+      <w:r>
+        <w:rPr>
+          <w:color w:val="000000"/>
+          <w:sz w:val="20"/>
+          <w:szCs w:val="20"/>
+          <w:vertAlign w:val="superscript"/>
+          <w:lang w:val="en-GB"/>
+        </w:rPr>
+        <w:t>th</w:t>
+      </w:r>
+      <w:r>
+        <w:rPr>
+          <w:color w:val="000000"/>
+          <w:sz w:val="20"/>
+          <w:szCs w:val="20"/>
+          <w:lang w:val="en-GB"/>
+        </w:rPr>
+        <w:t xml:space="preserve"> ST, </w:t>
+      </w:r>
+      <w:r>
+        <w:rPr>
+          <w:color w:val="000000"/>
+          <w:sz w:val="20"/>
+          <w:szCs w:val="20"/>
+          <w:lang w:val="en-GB"/>
+        </w:rPr>
+        <w:t>Apt K87, Stoneridge Apartments, Gainesville, 32608, FL, USA</w:t>
+      </w:r>
+      <w:r>
+        <w:rPr>
+          <w:sz w:val="20"/>
+          <w:szCs w:val="20"/>
+          <w:lang w:val="en-GB"/>
+        </w:rPr>
+        <w:t>.</w:t>
       </w:r>
     </w:p>
     <w:p>
@@ -183,57 +195,82 @@
           <w:szCs w:val="20"/>
           <w:lang w:val="en-GB"/>
         </w:rPr>
-        <w:t xml:space="preserve">Phone: </w:t>
+        <w:t>Phone</w:t>
+      </w:r>
+      <w:r>
+        <w:t>:</w:t>
       </w:r>
       <w:hyperlink r:id="rId9" w:history="1">
         <w:r>
           <w:rPr>
             <w:rStyle w:val="Hyperlink"/>
-            <w:color w:val="0070C0"/>
+          </w:rPr>
+          <w:t>(352) 740 5177</w:t>
+        </w:r>
+      </w:hyperlink>
+      <w:r>
+        <w:rPr>
+          <w:color w:val="000000"/>
+          <w:sz w:val="20"/>
+          <w:szCs w:val="20"/>
+          <w:lang w:val="en-GB"/>
+        </w:rPr>
+        <w:t>,</w:t>
+      </w:r>
+      <w:r>
+        <w:rPr>
+          <w:color w:val="000000"/>
+          <w:sz w:val="20"/>
+          <w:szCs w:val="20"/>
+          <w:lang w:val="en-GB"/>
+        </w:rPr>
+        <w:t xml:space="preserve"> </w:t>
+      </w:r>
+      <w:r>
+        <w:rPr>
+          <w:color w:val="000000"/>
+          <w:sz w:val="20"/>
+          <w:szCs w:val="20"/>
+          <w:lang w:val="en-GB"/>
+        </w:rPr>
+        <w:t>Email:</w:t>
+      </w:r>
+      <w:r>
+        <w:rPr>
+          <w:color w:val="000000"/>
+          <w:sz w:val="20"/>
+          <w:szCs w:val="20"/>
+          <w:lang w:val="en-GB"/>
+        </w:rPr>
+        <w:t xml:space="preserve"> </w:t>
+      </w:r>
+      <w:hyperlink r:id="rId10" w:history="1">
+        <w:r>
+          <w:rPr>
+            <w:rStyle w:val="Hyperlink"/>
             <w:sz w:val="20"/>
             <w:szCs w:val="20"/>
             <w:lang w:val="en-GB"/>
           </w:rPr>
-          <w:t>+91-98499-65690</w:t>
+          <w:t>sboyapall</w:t>
         </w:r>
-      </w:hyperlink>
-      <w:r>
-        <w:rPr>
-          <w:color w:val="000000"/>
-          <w:sz w:val="20"/>
-          <w:szCs w:val="20"/>
-          <w:lang w:val="en-GB"/>
-        </w:rPr>
-        <w:t>,</w:t>
-      </w:r>
-      <w:r>
-        <w:rPr>
-          <w:color w:val="000000"/>
-          <w:sz w:val="20"/>
-          <w:szCs w:val="20"/>
-          <w:lang w:val="en-GB"/>
-        </w:rPr>
-        <w:t xml:space="preserve"> </w:t>
-      </w:r>
-      <w:r>
-        <w:rPr>
-          <w:color w:val="000000"/>
-          <w:sz w:val="20"/>
-          <w:szCs w:val="20"/>
-          <w:lang w:val="en-GB"/>
-        </w:rPr>
-        <w:t xml:space="preserve">Email:  </w:t>
-      </w:r>
-      <w:hyperlink r:id="rId10" w:history="1">
         <w:r>
           <w:rPr>
             <w:rStyle w:val="Hyperlink"/>
-            <w:color w:val="0070C0"/>
             <w:sz w:val="20"/>
             <w:szCs w:val="20"/>
             <w:lang w:val="en-GB"/>
           </w:rPr>
-          <w:t>bshashank2209@gmail.com</w:t>
+          <w:t>y</w:t>
+        </w:r>
+        <w:r>
+          <w:rPr>
+            <w:rStyle w:val="Hyperlink"/>
+            <w:sz w:val="20"/>
+            <w:szCs w:val="20"/>
+            <w:lang w:val="en-GB"/>
+          </w:rPr>
+          <w:t>@ufl.edu</w:t>
         </w:r>
       </w:hyperlink>
       <w:r>
@@ -591,29 +628,7 @@
           <w:szCs w:val="20"/>
           <w:lang w:val="en-GB"/>
         </w:rPr>
-        <w:t>May</w:t>
-      </w:r>
-      <w:r>
-        <w:rPr>
-          <w:b/>
-          <w:bCs/>
-          <w:color w:val="000000"/>
-          <w:sz w:val="20"/>
-          <w:szCs w:val="20"/>
-          <w:lang w:val="en-GB"/>
-        </w:rPr>
-        <w:t xml:space="preserve"> '</w:t>
-      </w:r>
-      <w:r>
-        <w:rPr>
-          <w:b/>
-          <w:bCs/>
-          <w:color w:val="000000"/>
-          <w:sz w:val="20"/>
-          <w:szCs w:val="20"/>
-          <w:lang w:val="en-GB"/>
-        </w:rPr>
-        <w:t>24</w:t>
+        <w:t>Present</w:t>
       </w:r>
       <w:r>
         <w:rPr>
@@ -909,7 +924,7 @@
           <w:szCs w:val="20"/>
           <w:lang w:val="en-GB"/>
         </w:rPr>
-        <w:t>5</w:t>
+        <w:t>8</w:t>
       </w:r>
       <w:r>
         <w:rPr>
@@ -2241,6 +2256,7 @@
         </w:rPr>
         <w:t xml:space="preserve">: </w:t>
       </w:r>
+      <w:proofErr w:type="spellStart"/>
       <w:r>
         <w:rPr>
           <w:color w:val="000000"/>
@@ -2250,6 +2266,7 @@
         </w:rPr>
         <w:t>Mediapipe</w:t>
       </w:r>
+      <w:proofErr w:type="spellEnd"/>
       <w:r>
         <w:rPr>
           <w:color w:val="000000"/>
@@ -2266,7 +2283,27 @@
           <w:szCs w:val="20"/>
           <w:lang w:val="en-GB"/>
         </w:rPr>
-        <w:t xml:space="preserve"> OpenCV, pycaw,</w:t>
+        <w:t xml:space="preserve"> OpenCV, </w:t>
+      </w:r>
+      <w:proofErr w:type="spellStart"/>
+      <w:r>
+        <w:rPr>
+          <w:color w:val="000000"/>
+          <w:sz w:val="20"/>
+          <w:szCs w:val="20"/>
+          <w:lang w:val="en-GB"/>
+        </w:rPr>
+        <w:t>pycaw</w:t>
+      </w:r>
+      <w:proofErr w:type="spellEnd"/>
+      <w:r>
+        <w:rPr>
+          <w:color w:val="000000"/>
+          <w:sz w:val="20"/>
+          <w:szCs w:val="20"/>
+          <w:lang w:val="en-GB"/>
+        </w:rPr>
+        <w:t>,</w:t>
       </w:r>
       <w:r>
         <w:rPr>
@@ -3160,7 +3197,27 @@
           <w:szCs w:val="20"/>
           <w:lang w:val="en-GB"/>
         </w:rPr>
-        <w:t>Microsoft Azure PostgresDB and Storage</w:t>
+        <w:t xml:space="preserve">Microsoft Azure </w:t>
+      </w:r>
+      <w:proofErr w:type="spellStart"/>
+      <w:r>
+        <w:rPr>
+          <w:color w:val="000000"/>
+          <w:sz w:val="20"/>
+          <w:szCs w:val="20"/>
+          <w:lang w:val="en-GB"/>
+        </w:rPr>
+        <w:t>PostgresDB</w:t>
+      </w:r>
+      <w:proofErr w:type="spellEnd"/>
+      <w:r>
+        <w:rPr>
+          <w:color w:val="000000"/>
+          <w:sz w:val="20"/>
+          <w:szCs w:val="20"/>
+          <w:lang w:val="en-GB"/>
+        </w:rPr>
+        <w:t xml:space="preserve"> and Storage</w:t>
       </w:r>
       <w:r>
         <w:rPr>
@@ -4074,7 +4131,25 @@
           <w:szCs w:val="20"/>
           <w:lang w:val="en-GB"/>
         </w:rPr>
-        <w:t xml:space="preserve"> the basics of bi-directional LSTM in NLP by the use of the tweets collected during disasters</w:t>
+        <w:t xml:space="preserve"> the basics of bi-directional LSTM in NLP </w:t>
+      </w:r>
+      <w:r>
+        <w:rPr>
+          <w:color w:val="000000"/>
+          <w:sz w:val="20"/>
+          <w:szCs w:val="20"/>
+          <w:lang w:val="en-GB"/>
+        </w:rPr>
+        <w:t>using</w:t>
+      </w:r>
+      <w:r>
+        <w:rPr>
+          <w:color w:val="000000"/>
+          <w:sz w:val="20"/>
+          <w:szCs w:val="20"/>
+          <w:lang w:val="en-GB"/>
+        </w:rPr>
+        <w:t xml:space="preserve"> the tweets collected during disasters</w:t>
       </w:r>
       <w:r>
         <w:rPr>
@@ -4164,8 +4239,22 @@
             <w:szCs w:val="20"/>
             <w:lang w:val="en-GB"/>
           </w:rPr>
-          <w:t xml:space="preserve"> of Different Pre-trained Deep Learning Models for Brain Tumor</w:t>
+          <w:t xml:space="preserve"> of Different Pre-trained Deep Learning Models for Brain </w:t>
         </w:r>
+        <w:proofErr w:type="spellStart"/>
+        <w:r>
+          <w:rPr>
+            <w:rStyle w:val="Hyperlink"/>
+            <w:i/>
+            <w:iCs/>
+            <w:color w:val="000000" w:themeColor="text1"/>
+            <w:sz w:val="20"/>
+            <w:szCs w:val="20"/>
+            <w:lang w:val="en-GB"/>
+          </w:rPr>
+          <w:t>Tumor</w:t>
+        </w:r>
+        <w:proofErr w:type="spellEnd"/>
       </w:hyperlink>
       <w:r>
         <w:rPr>
@@ -4459,7 +4548,33 @@
           <w:u w:val="single"/>
           <w:lang w:val="en-GB"/>
         </w:rPr>
-        <w:t>Facial Recognition and Attendance System Using dlib and Face Recognition Libraries</w:t>
+        <w:t xml:space="preserve">Facial Recognition and Attendance System Using </w:t>
+      </w:r>
+      <w:proofErr w:type="spellStart"/>
+      <w:r>
+        <w:rPr>
+          <w:i/>
+          <w:iCs/>
+          <w:color w:val="000000"/>
+          <w:sz w:val="20"/>
+          <w:szCs w:val="20"/>
+          <w:u w:val="single"/>
+          <w:lang w:val="en-GB"/>
+        </w:rPr>
+        <w:t>dlib</w:t>
+      </w:r>
+      <w:proofErr w:type="spellEnd"/>
+      <w:r>
+        <w:rPr>
+          <w:i/>
+          <w:iCs/>
+          <w:color w:val="000000"/>
+          <w:sz w:val="20"/>
+          <w:szCs w:val="20"/>
+          <w:u w:val="single"/>
+          <w:lang w:val="en-GB"/>
+        </w:rPr>
+        <w:t xml:space="preserve"> and Face Recognition Libraries</w:t>
       </w:r>
       <w:r>
         <w:rPr>
@@ -4754,16 +4869,56 @@
           <w:szCs w:val="20"/>
           <w:lang w:val="en-GB"/>
         </w:rPr>
-        <w:t xml:space="preserve"> ReactJS, React Native, ExpressJS, MongoDB,</w:t>
-      </w:r>
-      <w:r>
-        <w:rPr>
-          <w:color w:val="000000"/>
-          <w:sz w:val="20"/>
-          <w:szCs w:val="20"/>
-          <w:lang w:val="en-GB"/>
-        </w:rPr>
-        <w:t xml:space="preserve"> PostgresDB,</w:t>
+        <w:t xml:space="preserve"> ReactJS, React Native, </w:t>
+      </w:r>
+      <w:proofErr w:type="spellStart"/>
+      <w:r>
+        <w:rPr>
+          <w:color w:val="000000"/>
+          <w:sz w:val="20"/>
+          <w:szCs w:val="20"/>
+          <w:lang w:val="en-GB"/>
+        </w:rPr>
+        <w:t>ExpressJS</w:t>
+      </w:r>
+      <w:proofErr w:type="spellEnd"/>
+      <w:r>
+        <w:rPr>
+          <w:color w:val="000000"/>
+          <w:sz w:val="20"/>
+          <w:szCs w:val="20"/>
+          <w:lang w:val="en-GB"/>
+        </w:rPr>
+        <w:t>, MongoDB,</w:t>
+      </w:r>
+      <w:r>
+        <w:rPr>
+          <w:color w:val="000000"/>
+          <w:sz w:val="20"/>
+          <w:szCs w:val="20"/>
+          <w:lang w:val="en-GB"/>
+        </w:rPr>
+        <w:t xml:space="preserve"> </w:t>
+      </w:r>
+      <w:proofErr w:type="spellStart"/>
+      <w:r>
+        <w:rPr>
+          <w:color w:val="000000"/>
+          <w:sz w:val="20"/>
+          <w:szCs w:val="20"/>
+          <w:lang w:val="en-GB"/>
+        </w:rPr>
+        <w:t>PostgresDB</w:t>
+      </w:r>
+      <w:proofErr w:type="spellEnd"/>
+      <w:r>
+        <w:rPr>
+          <w:color w:val="000000"/>
+          <w:sz w:val="20"/>
+          <w:szCs w:val="20"/>
+          <w:lang w:val="en-GB"/>
+        </w:rPr>
+        <w:t>,</w:t>
       </w:r>
       <w:r>
         <w:rPr>
@@ -7159,6 +7314,18 @@
       <w:shd w:val="clear" w:color="auto" w:fill="E1DFDD"/>
     </w:rPr>
   </w:style>
+  <w:style w:type="character" w:styleId="FollowedHyperlink">
+    <w:name w:val="FollowedHyperlink"/>
+    <w:basedOn w:val="DefaultParagraphFont"/>
+    <w:uiPriority w:val="99"/>
+    <w:semiHidden/>
+    <w:unhideWhenUsed/>
+    <w:rsid w:val="008F7619"/>
+    <w:rPr>
+      <w:color w:val="800080" w:themeColor="followedHyperlink"/>
+      <w:u w:val="single"/>
+    </w:rPr>
+  </w:style>
 </w:styles>
 </file>
 
@@ -7481,28 +7648,28 @@
 </file>
 
 <file path=customXml/item1.xml><?xml version="1.0" encoding="utf-8"?>
-<b:Sources xmlns:b="http://schemas.openxmlformats.org/officeDocument/2006/bibliography" xmlns="http://schemas.openxmlformats.org/officeDocument/2006/bibliography" SelectedStyle="\APASixthEditionOfficeOnline.xsl" StyleName="APA" Version="6"/>
-</file>
-
-<file path=customXml/item2.xml><?xml version="1.0" encoding="utf-8"?>
 <go:gDocsCustomXmlDataStorage xmlns:go="http://customooxmlschemas.google.com/" xmlns:r="http://schemas.openxmlformats.org/officeDocument/2006/relationships">
   <go:docsCustomData xmlns:go="http://customooxmlschemas.google.com/" roundtripDataSignature="AMtx7mjKo/rWWFAMj+b1Ui8oTzeHjhMoyQ==">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</go:docsCustomData>
 </go:gDocsCustomXmlDataStorage>
 </file>
 
-<file path=customXml/itemProps1.xml><?xml version="1.0" encoding="utf-8"?>
-<ds:datastoreItem xmlns:ds="http://schemas.openxmlformats.org/officeDocument/2006/customXml" ds:itemID="{76186407-0732-4275-BFE7-5D16A43137B9}">
-  <ds:schemaRefs>
-    <ds:schemaRef ds:uri="http://schemas.openxmlformats.org/officeDocument/2006/bibliography"/>
-  </ds:schemaRefs>
-</ds:datastoreItem>
+<file path=customXml/item2.xml><?xml version="1.0" encoding="utf-8"?>
+<b:Sources xmlns:b="http://schemas.openxmlformats.org/officeDocument/2006/bibliography" xmlns="http://schemas.openxmlformats.org/officeDocument/2006/bibliography" SelectedStyle="\APASixthEditionOfficeOnline.xsl" StyleName="APA" Version="6"/>
 </file>
 
-<file path=customXml/itemProps2.xml><?xml version="1.0" encoding="utf-8"?>
+<file path=customXml/itemProps1.xml><?xml version="1.0" encoding="utf-8"?>
 <ds:datastoreItem xmlns:ds="http://schemas.openxmlformats.org/officeDocument/2006/customXml" ds:itemID="{11111111-1234-1234-1234-123412341234}">
   <ds:schemaRefs>
     <ds:schemaRef ds:uri="http://customooxmlschemas.google.com/"/>
     <ds:schemaRef ds:uri="http://schemas.openxmlformats.org/officeDocument/2006/relationships"/>
   </ds:schemaRefs>
 </ds:datastoreItem>
+</file>
+
+<file path=customXml/itemProps2.xml><?xml version="1.0" encoding="utf-8"?>
+<ds:datastoreItem xmlns:ds="http://schemas.openxmlformats.org/officeDocument/2006/customXml" ds:itemID="{76186407-0732-4275-BFE7-5D16A43137B9}">
+  <ds:schemaRefs>
+    <ds:schemaRef ds:uri="http://schemas.openxmlformats.org/officeDocument/2006/bibliography"/>
+  </ds:schemaRefs>
+</ds:datastoreItem>
 </file>
</xml_diff>

<commit_message>
I don't know why haven't I committed in so long
</commit_message>
<xml_diff>
--- a/Blue Boyapally Shashank Reddy Resume on 28.06.22.docx
+++ b/Blue Boyapally Shashank Reddy Resume on 28.06.22.docx
@@ -50,7 +50,7 @@
           <w:szCs w:val="32"/>
           <w:lang w:val="en-GB"/>
         </w:rPr>
-        <w:t>B</w:t>
+        <w:t>S</w:t>
       </w:r>
       <w:r>
         <w:rPr>
@@ -60,7 +60,7 @@
           <w:szCs w:val="32"/>
           <w:lang w:val="en-GB"/>
         </w:rPr>
-        <w:t>OYAPALLY</w:t>
+        <w:t>HASHANK</w:t>
       </w:r>
       <w:r>
         <w:rPr>
@@ -70,7 +70,7 @@
           <w:szCs w:val="32"/>
           <w:lang w:val="en-GB"/>
         </w:rPr>
-        <w:t xml:space="preserve"> S</w:t>
+        <w:t xml:space="preserve"> R</w:t>
       </w:r>
       <w:r>
         <w:rPr>
@@ -80,7 +80,7 @@
           <w:szCs w:val="32"/>
           <w:lang w:val="en-GB"/>
         </w:rPr>
-        <w:t>HASHANK</w:t>
+        <w:t>EDDY</w:t>
       </w:r>
       <w:r>
         <w:rPr>
@@ -90,17 +90,7 @@
           <w:szCs w:val="32"/>
           <w:lang w:val="en-GB"/>
         </w:rPr>
-        <w:t xml:space="preserve"> R</w:t>
-      </w:r>
-      <w:r>
-        <w:rPr>
-          <w:b/>
-          <w:color w:val="0070C0"/>
-          <w:sz w:val="32"/>
-          <w:szCs w:val="32"/>
-          <w:lang w:val="en-GB"/>
-        </w:rPr>
-        <w:t>EDDY</w:t>
+        <w:t xml:space="preserve"> BOYAPALLY</w:t>
       </w:r>
     </w:p>
     <w:p>
@@ -200,10 +190,14 @@
       <w:r>
         <w:t>:</w:t>
       </w:r>
+      <w:r>
+        <w:t xml:space="preserve"> </w:t>
+      </w:r>
       <w:hyperlink r:id="rId9" w:history="1">
         <w:r>
           <w:rPr>
             <w:rStyle w:val="Hyperlink"/>
+            <w:color w:val="0070C0"/>
           </w:rPr>
           <w:t>(352) 740 5177</w:t>
         </w:r>
@@ -248,29 +242,12 @@
         <w:r>
           <w:rPr>
             <w:rStyle w:val="Hyperlink"/>
+            <w:color w:val="0070C0"/>
             <w:sz w:val="20"/>
             <w:szCs w:val="20"/>
             <w:lang w:val="en-GB"/>
           </w:rPr>
-          <w:t>sboyapall</w:t>
-        </w:r>
-        <w:r>
-          <w:rPr>
-            <w:rStyle w:val="Hyperlink"/>
-            <w:sz w:val="20"/>
-            <w:szCs w:val="20"/>
-            <w:lang w:val="en-GB"/>
-          </w:rPr>
-          <w:t>y</w:t>
-        </w:r>
-        <w:r>
-          <w:rPr>
-            <w:rStyle w:val="Hyperlink"/>
-            <w:sz w:val="20"/>
-            <w:szCs w:val="20"/>
-            <w:lang w:val="en-GB"/>
-          </w:rPr>
-          <w:t>@ufl.edu</w:t>
+          <w:t>sboyapally@ufl.edu</w:t>
         </w:r>
       </w:hyperlink>
       <w:r>
@@ -2256,7 +2233,6 @@
         </w:rPr>
         <w:t xml:space="preserve">: </w:t>
       </w:r>
-      <w:proofErr w:type="spellStart"/>
       <w:r>
         <w:rPr>
           <w:color w:val="000000"/>
@@ -2266,7 +2242,6 @@
         </w:rPr>
         <w:t>Mediapipe</w:t>
       </w:r>
-      <w:proofErr w:type="spellEnd"/>
       <w:r>
         <w:rPr>
           <w:color w:val="000000"/>
@@ -2283,27 +2258,7 @@
           <w:szCs w:val="20"/>
           <w:lang w:val="en-GB"/>
         </w:rPr>
-        <w:t xml:space="preserve"> OpenCV, </w:t>
-      </w:r>
-      <w:proofErr w:type="spellStart"/>
-      <w:r>
-        <w:rPr>
-          <w:color w:val="000000"/>
-          <w:sz w:val="20"/>
-          <w:szCs w:val="20"/>
-          <w:lang w:val="en-GB"/>
-        </w:rPr>
-        <w:t>pycaw</w:t>
-      </w:r>
-      <w:proofErr w:type="spellEnd"/>
-      <w:r>
-        <w:rPr>
-          <w:color w:val="000000"/>
-          <w:sz w:val="20"/>
-          <w:szCs w:val="20"/>
-          <w:lang w:val="en-GB"/>
-        </w:rPr>
-        <w:t>,</w:t>
+        <w:t xml:space="preserve"> OpenCV, pycaw,</w:t>
       </w:r>
       <w:r>
         <w:rPr>
@@ -3197,27 +3152,7 @@
           <w:szCs w:val="20"/>
           <w:lang w:val="en-GB"/>
         </w:rPr>
-        <w:t xml:space="preserve">Microsoft Azure </w:t>
-      </w:r>
-      <w:proofErr w:type="spellStart"/>
-      <w:r>
-        <w:rPr>
-          <w:color w:val="000000"/>
-          <w:sz w:val="20"/>
-          <w:szCs w:val="20"/>
-          <w:lang w:val="en-GB"/>
-        </w:rPr>
-        <w:t>PostgresDB</w:t>
-      </w:r>
-      <w:proofErr w:type="spellEnd"/>
-      <w:r>
-        <w:rPr>
-          <w:color w:val="000000"/>
-          <w:sz w:val="20"/>
-          <w:szCs w:val="20"/>
-          <w:lang w:val="en-GB"/>
-        </w:rPr>
-        <w:t xml:space="preserve"> and Storage</w:t>
+        <w:t>Microsoft Azure PostgresDB and Storage</w:t>
       </w:r>
       <w:r>
         <w:rPr>
@@ -4239,22 +4174,8 @@
             <w:szCs w:val="20"/>
             <w:lang w:val="en-GB"/>
           </w:rPr>
-          <w:t xml:space="preserve"> of Different Pre-trained Deep Learning Models for Brain </w:t>
+          <w:t xml:space="preserve"> of Different Pre-trained Deep Learning Models for Brain Tumor</w:t>
         </w:r>
-        <w:proofErr w:type="spellStart"/>
-        <w:r>
-          <w:rPr>
-            <w:rStyle w:val="Hyperlink"/>
-            <w:i/>
-            <w:iCs/>
-            <w:color w:val="000000" w:themeColor="text1"/>
-            <w:sz w:val="20"/>
-            <w:szCs w:val="20"/>
-            <w:lang w:val="en-GB"/>
-          </w:rPr>
-          <w:t>Tumor</w:t>
-        </w:r>
-        <w:proofErr w:type="spellEnd"/>
       </w:hyperlink>
       <w:r>
         <w:rPr>
@@ -4548,33 +4469,7 @@
           <w:u w:val="single"/>
           <w:lang w:val="en-GB"/>
         </w:rPr>
-        <w:t xml:space="preserve">Facial Recognition and Attendance System Using </w:t>
-      </w:r>
-      <w:proofErr w:type="spellStart"/>
-      <w:r>
-        <w:rPr>
-          <w:i/>
-          <w:iCs/>
-          <w:color w:val="000000"/>
-          <w:sz w:val="20"/>
-          <w:szCs w:val="20"/>
-          <w:u w:val="single"/>
-          <w:lang w:val="en-GB"/>
-        </w:rPr>
-        <w:t>dlib</w:t>
-      </w:r>
-      <w:proofErr w:type="spellEnd"/>
-      <w:r>
-        <w:rPr>
-          <w:i/>
-          <w:iCs/>
-          <w:color w:val="000000"/>
-          <w:sz w:val="20"/>
-          <w:szCs w:val="20"/>
-          <w:u w:val="single"/>
-          <w:lang w:val="en-GB"/>
-        </w:rPr>
-        <w:t xml:space="preserve"> and Face Recognition Libraries</w:t>
+        <w:t>Facial Recognition and Attendance System Using dlib and Face Recognition Libraries</w:t>
       </w:r>
       <w:r>
         <w:rPr>
@@ -4869,56 +4764,16 @@
           <w:szCs w:val="20"/>
           <w:lang w:val="en-GB"/>
         </w:rPr>
-        <w:t xml:space="preserve"> ReactJS, React Native, </w:t>
-      </w:r>
-      <w:proofErr w:type="spellStart"/>
-      <w:r>
-        <w:rPr>
-          <w:color w:val="000000"/>
-          <w:sz w:val="20"/>
-          <w:szCs w:val="20"/>
-          <w:lang w:val="en-GB"/>
-        </w:rPr>
-        <w:t>ExpressJS</w:t>
-      </w:r>
-      <w:proofErr w:type="spellEnd"/>
-      <w:r>
-        <w:rPr>
-          <w:color w:val="000000"/>
-          <w:sz w:val="20"/>
-          <w:szCs w:val="20"/>
-          <w:lang w:val="en-GB"/>
-        </w:rPr>
-        <w:t>, MongoDB,</w:t>
-      </w:r>
-      <w:r>
-        <w:rPr>
-          <w:color w:val="000000"/>
-          <w:sz w:val="20"/>
-          <w:szCs w:val="20"/>
-          <w:lang w:val="en-GB"/>
-        </w:rPr>
-        <w:t xml:space="preserve"> </w:t>
-      </w:r>
-      <w:proofErr w:type="spellStart"/>
-      <w:r>
-        <w:rPr>
-          <w:color w:val="000000"/>
-          <w:sz w:val="20"/>
-          <w:szCs w:val="20"/>
-          <w:lang w:val="en-GB"/>
-        </w:rPr>
-        <w:t>PostgresDB</w:t>
-      </w:r>
-      <w:proofErr w:type="spellEnd"/>
-      <w:r>
-        <w:rPr>
-          <w:color w:val="000000"/>
-          <w:sz w:val="20"/>
-          <w:szCs w:val="20"/>
-          <w:lang w:val="en-GB"/>
-        </w:rPr>
-        <w:t>,</w:t>
+        <w:t xml:space="preserve"> ReactJS, React Native, ExpressJS, MongoDB,</w:t>
+      </w:r>
+      <w:r>
+        <w:rPr>
+          <w:color w:val="000000"/>
+          <w:sz w:val="20"/>
+          <w:szCs w:val="20"/>
+          <w:lang w:val="en-GB"/>
+        </w:rPr>
+        <w:t xml:space="preserve"> PostgresDB,</w:t>
       </w:r>
       <w:r>
         <w:rPr>
@@ -7648,28 +7503,28 @@
 </file>
 
 <file path=customXml/item1.xml><?xml version="1.0" encoding="utf-8"?>
+<b:Sources xmlns:b="http://schemas.openxmlformats.org/officeDocument/2006/bibliography" xmlns="http://schemas.openxmlformats.org/officeDocument/2006/bibliography" SelectedStyle="\APASixthEditionOfficeOnline.xsl" StyleName="APA" Version="6"/>
+</file>
+
+<file path=customXml/item2.xml><?xml version="1.0" encoding="utf-8"?>
 <go:gDocsCustomXmlDataStorage xmlns:go="http://customooxmlschemas.google.com/" xmlns:r="http://schemas.openxmlformats.org/officeDocument/2006/relationships">
   <go:docsCustomData xmlns:go="http://customooxmlschemas.google.com/" roundtripDataSignature="AMtx7mjKo/rWWFAMj+b1Ui8oTzeHjhMoyQ==">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</go:docsCustomData>
 </go:gDocsCustomXmlDataStorage>
 </file>
 
-<file path=customXml/item2.xml><?xml version="1.0" encoding="utf-8"?>
-<b:Sources xmlns:b="http://schemas.openxmlformats.org/officeDocument/2006/bibliography" xmlns="http://schemas.openxmlformats.org/officeDocument/2006/bibliography" SelectedStyle="\APASixthEditionOfficeOnline.xsl" StyleName="APA" Version="6"/>
+<file path=customXml/itemProps1.xml><?xml version="1.0" encoding="utf-8"?>
+<ds:datastoreItem xmlns:ds="http://schemas.openxmlformats.org/officeDocument/2006/customXml" ds:itemID="{76186407-0732-4275-BFE7-5D16A43137B9}">
+  <ds:schemaRefs>
+    <ds:schemaRef ds:uri="http://schemas.openxmlformats.org/officeDocument/2006/bibliography"/>
+  </ds:schemaRefs>
+</ds:datastoreItem>
 </file>
 
-<file path=customXml/itemProps1.xml><?xml version="1.0" encoding="utf-8"?>
+<file path=customXml/itemProps2.xml><?xml version="1.0" encoding="utf-8"?>
 <ds:datastoreItem xmlns:ds="http://schemas.openxmlformats.org/officeDocument/2006/customXml" ds:itemID="{11111111-1234-1234-1234-123412341234}">
   <ds:schemaRefs>
     <ds:schemaRef ds:uri="http://customooxmlschemas.google.com/"/>
     <ds:schemaRef ds:uri="http://schemas.openxmlformats.org/officeDocument/2006/relationships"/>
   </ds:schemaRefs>
 </ds:datastoreItem>
-</file>
-
-<file path=customXml/itemProps2.xml><?xml version="1.0" encoding="utf-8"?>
-<ds:datastoreItem xmlns:ds="http://schemas.openxmlformats.org/officeDocument/2006/customXml" ds:itemID="{76186407-0732-4275-BFE7-5D16A43137B9}">
-  <ds:schemaRefs>
-    <ds:schemaRef ds:uri="http://schemas.openxmlformats.org/officeDocument/2006/bibliography"/>
-  </ds:schemaRefs>
-</ds:datastoreItem>
 </file>
</xml_diff>